<commit_message>
update task 1 in pdf form
</commit_message>
<xml_diff>
--- a/Task 1/deep learning Task.docx
+++ b/Task 1/deep learning Task.docx
@@ -2014,28 +2014,121 @@
           <w:szCs w:val="28"/>
         </w:rPr>
       </w:pPr>
+      <w:r>
+        <w:rPr>
+          <w:color w:val="000000" w:themeColor="text1"/>
+          <w:sz w:val="28"/>
+          <w:szCs w:val="28"/>
+        </w:rPr>
+        <w:t>Git commit &amp; git status</w:t>
+      </w:r>
+    </w:p>
+    <w:p>
+      <w:pPr>
+        <w:pStyle w:val="ListParagraph"/>
+        <w:rPr>
+          <w:color w:val="000000" w:themeColor="text1"/>
+          <w:sz w:val="28"/>
+          <w:szCs w:val="28"/>
+        </w:rPr>
+      </w:pPr>
+    </w:p>
+    <w:p>
+      <w:pPr>
+        <w:pStyle w:val="ListParagraph"/>
+        <w:rPr>
+          <w:color w:val="000000" w:themeColor="text1"/>
+          <w:sz w:val="28"/>
+          <w:szCs w:val="28"/>
+        </w:rPr>
+      </w:pPr>
+      <w:r>
+        <w:rPr>
+          <w:noProof/>
+          <w:color w:val="000000" w:themeColor="text1"/>
+          <w:sz w:val="28"/>
+          <w:szCs w:val="28"/>
+        </w:rPr>
+        <w:lastRenderedPageBreak/>
+        <w:drawing>
+          <wp:inline distT="0" distB="0" distL="0" distR="0">
+            <wp:extent cx="5524500" cy="3200400"/>
+            <wp:effectExtent l="0" t="0" r="0" b="0"/>
+            <wp:docPr id="3" name="Picture 3"/>
+            <wp:cNvGraphicFramePr>
+              <a:graphicFrameLocks xmlns:a="http://schemas.openxmlformats.org/drawingml/2006/main" noChangeAspect="1"/>
+            </wp:cNvGraphicFramePr>
+            <a:graphic xmlns:a="http://schemas.openxmlformats.org/drawingml/2006/main">
+              <a:graphicData uri="http://schemas.openxmlformats.org/drawingml/2006/picture">
+                <pic:pic xmlns:pic="http://schemas.openxmlformats.org/drawingml/2006/picture">
+                  <pic:nvPicPr>
+                    <pic:cNvPr id="3" name="Screenshot (91).png"/>
+                    <pic:cNvPicPr/>
+                  </pic:nvPicPr>
+                  <pic:blipFill rotWithShape="1">
+                    <a:blip r:embed="rId24">
+                      <a:extLst>
+                        <a:ext uri="{28A0092B-C50C-407E-A947-70E740481C1C}">
+                          <a14:useLocalDpi xmlns:a14="http://schemas.microsoft.com/office/drawing/2010/main" val="0"/>
+                        </a:ext>
+                      </a:extLst>
+                    </a:blip>
+                    <a:srcRect r="7051" b="4219"/>
+                    <a:stretch/>
+                  </pic:blipFill>
+                  <pic:spPr bwMode="auto">
+                    <a:xfrm>
+                      <a:off x="0" y="0"/>
+                      <a:ext cx="5524500" cy="3200400"/>
+                    </a:xfrm>
+                    <a:prstGeom prst="rect">
+                      <a:avLst/>
+                    </a:prstGeom>
+                    <a:ln>
+                      <a:noFill/>
+                    </a:ln>
+                    <a:extLst>
+                      <a:ext uri="{53640926-AAD7-44D8-BBD7-CCE9431645EC}">
+                        <a14:shadowObscured xmlns:a14="http://schemas.microsoft.com/office/drawing/2010/main"/>
+                      </a:ext>
+                    </a:extLst>
+                  </pic:spPr>
+                </pic:pic>
+              </a:graphicData>
+            </a:graphic>
+          </wp:inline>
+        </w:drawing>
+      </w:r>
+    </w:p>
+    <w:p>
+      <w:pPr>
+        <w:pStyle w:val="ListParagraph"/>
+        <w:rPr>
+          <w:color w:val="000000" w:themeColor="text1"/>
+          <w:sz w:val="28"/>
+          <w:szCs w:val="28"/>
+        </w:rPr>
+      </w:pPr>
+    </w:p>
+    <w:p>
+      <w:pPr>
+        <w:pStyle w:val="ListParagraph"/>
+        <w:rPr>
+          <w:color w:val="000000" w:themeColor="text1"/>
+          <w:sz w:val="28"/>
+          <w:szCs w:val="28"/>
+        </w:rPr>
+      </w:pPr>
+      <w:r>
+        <w:rPr>
+          <w:color w:val="000000" w:themeColor="text1"/>
+          <w:sz w:val="28"/>
+          <w:szCs w:val="28"/>
+        </w:rPr>
+        <w:t>If git is modified than again chech status,commit if modified and push to github.</w:t>
+      </w:r>
       <w:bookmarkStart w:id="0" w:name="_GoBack"/>
       <w:bookmarkEnd w:id="0"/>
-    </w:p>
-    <w:p>
-      <w:pPr>
-        <w:pStyle w:val="ListParagraph"/>
-        <w:rPr>
-          <w:color w:val="000000" w:themeColor="text1"/>
-          <w:sz w:val="28"/>
-          <w:szCs w:val="28"/>
-        </w:rPr>
-      </w:pPr>
-    </w:p>
-    <w:p>
-      <w:pPr>
-        <w:pStyle w:val="ListParagraph"/>
-        <w:rPr>
-          <w:color w:val="000000" w:themeColor="text1"/>
-          <w:sz w:val="28"/>
-          <w:szCs w:val="28"/>
-        </w:rPr>
-      </w:pPr>
     </w:p>
     <w:p>
       <w:pPr>

</xml_diff>